<commit_message>
Update Distance Convertes styles
</commit_message>
<xml_diff>
--- a/JavaScript_For_FrontEnd/02. JavaScript-for-Front-End-Introduction-to-DOM-and-Events/Exercise/02. JavaScript-for-Front-End-Introduction-to-DOM-and-Events-Exercises.docx
+++ b/JavaScript_For_FrontEnd/02. JavaScript-for-Front-End-Introduction-to-DOM-and-Events/Exercise/02. JavaScript-for-Front-End-Introduction-to-DOM-and-Events-Exercises.docx
@@ -3062,8 +3062,6 @@
       <w:r>
         <w:t>xample</w:t>
       </w:r>
-      <w:bookmarkStart w:id="0" w:name="_GoBack"/>
-      <w:bookmarkEnd w:id="0"/>
     </w:p>
     <w:p>
       <w:pPr>
@@ -3310,10 +3308,23 @@
     </w:p>
     <w:p>
       <w:pPr>
-        <w:rPr>
-          <w:noProof/>
-        </w:rPr>
-      </w:pPr>
+        <w:pStyle w:val="Heading3"/>
+        <w:rPr>
+          <w:noProof/>
+        </w:rPr>
+      </w:pPr>
+      <w:r>
+        <w:rPr>
+          <w:noProof/>
+        </w:rPr>
+        <w:t xml:space="preserve">HTML, CSS </w:t>
+      </w:r>
+      <w:r>
+        <w:rPr>
+          <w:noProof/>
+        </w:rPr>
+        <w:t>and JavaScript Code</w:t>
+      </w:r>
     </w:p>
     <w:p>
       <w:pPr>
@@ -3321,40 +3332,6 @@
           <w:noProof/>
         </w:rPr>
       </w:pPr>
-    </w:p>
-    <w:p>
-      <w:pPr>
-        <w:rPr>
-          <w:noProof/>
-        </w:rPr>
-      </w:pPr>
-    </w:p>
-    <w:p>
-      <w:pPr>
-        <w:pStyle w:val="Heading3"/>
-        <w:rPr>
-          <w:noProof/>
-        </w:rPr>
-      </w:pPr>
-      <w:r>
-        <w:rPr>
-          <w:noProof/>
-        </w:rPr>
-        <w:t xml:space="preserve">HTML, CSS </w:t>
-      </w:r>
-      <w:r>
-        <w:rPr>
-          <w:noProof/>
-        </w:rPr>
-        <w:t>and JavaScript Code</w:t>
-      </w:r>
-    </w:p>
-    <w:p>
-      <w:pPr>
-        <w:rPr>
-          <w:noProof/>
-        </w:rPr>
-      </w:pPr>
       <w:r>
         <w:rPr>
           <w:noProof/>
@@ -3381,6 +3358,8 @@
         </w:rPr>
         <w:t>.</w:t>
       </w:r>
+      <w:bookmarkStart w:id="0" w:name="_GoBack"/>
+      <w:bookmarkEnd w:id="0"/>
     </w:p>
     <w:p>
       <w:pPr>
@@ -3690,10 +3669,10 @@
           <w:noProof/>
         </w:rPr>
         <w:drawing>
-          <wp:inline distT="0" distB="0" distL="0" distR="0" wp14:anchorId="1FFDE3F0" wp14:editId="6A1E2EA0">
-            <wp:extent cx="4133850" cy="1572661"/>
-            <wp:effectExtent l="19050" t="19050" r="19050" b="27940"/>
-            <wp:docPr id="22" name="Picture 22" descr="distanceConverter"/>
+          <wp:inline distT="0" distB="0" distL="0" distR="0" wp14:anchorId="671CCB3C" wp14:editId="4B59D347">
+            <wp:extent cx="5697355" cy="2165350"/>
+            <wp:effectExtent l="0" t="0" r="0" b="6350"/>
+            <wp:docPr id="30" name="Picture 30"/>
             <wp:cNvGraphicFramePr>
               <a:graphicFrameLocks xmlns:a="http://schemas.openxmlformats.org/drawingml/2006/main" noChangeAspect="1"/>
             </wp:cNvGraphicFramePr>
@@ -3701,45 +3680,23 @@
               <a:graphicData uri="http://schemas.openxmlformats.org/drawingml/2006/picture">
                 <pic:pic xmlns:pic="http://schemas.openxmlformats.org/drawingml/2006/picture">
                   <pic:nvPicPr>
-                    <pic:cNvPr id="0" name="Picture 9" descr="distanceConverter"/>
-                    <pic:cNvPicPr>
-                      <a:picLocks noChangeAspect="1" noChangeArrowheads="1"/>
-                    </pic:cNvPicPr>
+                    <pic:cNvPr id="1" name=""/>
+                    <pic:cNvPicPr/>
                   </pic:nvPicPr>
-                  <pic:blipFill rotWithShape="1">
-                    <a:blip r:embed="rId23">
-                      <a:extLst>
-                        <a:ext uri="{28A0092B-C50C-407E-A947-70E740481C1C}">
-                          <a14:useLocalDpi xmlns:a14="http://schemas.microsoft.com/office/drawing/2010/main" val="0"/>
-                        </a:ext>
-                      </a:extLst>
-                    </a:blip>
-                    <a:srcRect t="4588" r="4941" b="15112"/>
-                    <a:stretch/>
+                  <pic:blipFill>
+                    <a:blip r:embed="rId23"/>
+                    <a:stretch>
+                      <a:fillRect/>
+                    </a:stretch>
                   </pic:blipFill>
-                  <pic:spPr bwMode="auto">
+                  <pic:spPr>
                     <a:xfrm>
                       <a:off x="0" y="0"/>
-                      <a:ext cx="4165285" cy="1584620"/>
+                      <a:ext cx="5698908" cy="2165940"/>
                     </a:xfrm>
                     <a:prstGeom prst="rect">
                       <a:avLst/>
                     </a:prstGeom>
-                    <a:noFill/>
-                    <a:ln w="9525" cap="flat" cmpd="sng" algn="ctr">
-                      <a:solidFill>
-                        <a:srgbClr val="4F81BD"/>
-                      </a:solidFill>
-                      <a:prstDash val="solid"/>
-                      <a:round/>
-                      <a:headEnd type="none" w="med" len="med"/>
-                      <a:tailEnd type="none" w="med" len="med"/>
-                    </a:ln>
-                    <a:extLst>
-                      <a:ext uri="{53640926-AAD7-44D8-BBD7-CCE9431645EC}">
-                        <a14:shadowObscured xmlns:a14="http://schemas.microsoft.com/office/drawing/2010/main"/>
-                      </a:ext>
-                    </a:extLst>
                   </pic:spPr>
                 </pic:pic>
               </a:graphicData>
@@ -4037,7 +3994,7 @@
         </mc:Choice>
         <mc:Fallback>
           <w:pict>
-            <v:line w14:anchorId="686A296E" id="Straight Connector 19" o:spid="_x0000_s1026" style="position:absolute;flip:y;z-index:251660288;visibility:visible;mso-wrap-style:square;mso-width-percent:0;mso-height-percent:0;mso-wrap-distance-left:9pt;mso-wrap-distance-top:0;mso-wrap-distance-right:9pt;mso-wrap-distance-bottom:0;mso-position-horizontal:absolute;mso-position-horizontal-relative:text;mso-position-vertical:absolute;mso-position-vertical-relative:text;mso-width-percent:0;mso-height-percent:0;mso-width-relative:page;mso-height-relative:page" from="-.1pt,5.2pt" to="520.7pt,5.2pt" o:gfxdata="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" strokecolor="#f37123" strokeweight="1pt">
+            <v:line w14:anchorId="68FC8A9E" id="Straight Connector 19" o:spid="_x0000_s1026" style="position:absolute;flip:y;z-index:251660288;visibility:visible;mso-wrap-style:square;mso-width-percent:0;mso-height-percent:0;mso-wrap-distance-left:9pt;mso-wrap-distance-top:0;mso-wrap-distance-right:9pt;mso-wrap-distance-bottom:0;mso-position-horizontal:absolute;mso-position-horizontal-relative:text;mso-position-vertical:absolute;mso-position-vertical-relative:text;mso-width-percent:0;mso-height-percent:0;mso-width-relative:page;mso-height-relative:page" from="-.1pt,5.2pt" to="520.7pt,5.2pt" o:gfxdata="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" strokecolor="#f37123" strokeweight="1pt">
               <v:stroke endcap="round"/>
             </v:line>
           </w:pict>
@@ -4160,7 +4117,7 @@
                                 <wp:extent cx="201930" cy="201930"/>
                                 <wp:effectExtent l="0" t="0" r="7620" b="7620"/>
                                 <wp:docPr id="12" name="Picture 12">
-                                  <a:hlinkClick xmlns:a="http://schemas.openxmlformats.org/drawingml/2006/main" r:id="rId1"/>
+                                  <a:hlinkClick xmlns:a="http://schemas.openxmlformats.org/drawingml/2006/main" r:id="rId3"/>
                                 </wp:docPr>
                                 <wp:cNvGraphicFramePr>
                                   <a:graphicFrameLocks xmlns:a="http://schemas.openxmlformats.org/drawingml/2006/main" noChangeAspect="1"/>
@@ -4170,7 +4127,7 @@
                                     <pic:pic xmlns:pic="http://schemas.openxmlformats.org/drawingml/2006/picture">
                                       <pic:nvPicPr>
                                         <pic:cNvPr id="0" name="Picture 19">
-                                          <a:hlinkClick r:id="rId1"/>
+                                          <a:hlinkClick r:id="rId3"/>
                                         </pic:cNvPr>
                                         <pic:cNvPicPr>
                                           <a:picLocks noChangeAspect="1" noChangeArrowheads="1"/>
@@ -4781,7 +4738,7 @@
                           <wp:extent cx="201930" cy="201930"/>
                           <wp:effectExtent l="0" t="0" r="7620" b="7620"/>
                           <wp:docPr id="12" name="Picture 12">
-                            <a:hlinkClick xmlns:a="http://schemas.openxmlformats.org/drawingml/2006/main" r:id="rId1"/>
+                            <a:hlinkClick xmlns:a="http://schemas.openxmlformats.org/drawingml/2006/main" r:id="rId3"/>
                           </wp:docPr>
                           <wp:cNvGraphicFramePr>
                             <a:graphicFrameLocks xmlns:a="http://schemas.openxmlformats.org/drawingml/2006/main" noChangeAspect="1"/>
@@ -4791,7 +4748,7 @@
                               <pic:pic xmlns:pic="http://schemas.openxmlformats.org/drawingml/2006/picture">
                                 <pic:nvPicPr>
                                   <pic:cNvPr id="0" name="Picture 19">
-                                    <a:hlinkClick r:id="rId1"/>
+                                    <a:hlinkClick r:id="rId3"/>
                                   </pic:cNvPr>
                                   <pic:cNvPicPr>
                                     <a:picLocks noChangeAspect="1" noChangeArrowheads="1"/>
@@ -5520,7 +5477,7 @@
                               <w:sz w:val="18"/>
                               <w:szCs w:val="18"/>
                             </w:rPr>
-                            <w:t>5</w:t>
+                            <w:t>6</w:t>
                           </w:r>
                           <w:r>
                             <w:rPr>
@@ -5641,7 +5598,7 @@
                         <w:sz w:val="18"/>
                         <w:szCs w:val="18"/>
                       </w:rPr>
-                      <w:t>5</w:t>
+                      <w:t>6</w:t>
                     </w:r>
                     <w:r>
                       <w:rPr>
@@ -11505,7 +11462,7 @@
 </file>
 
 <file path=customXml/itemProps1.xml><?xml version="1.0" encoding="utf-8"?>
-<ds:datastoreItem xmlns:ds="http://schemas.openxmlformats.org/officeDocument/2006/customXml" ds:itemID="{0BC2DA1F-7F5E-445D-99AB-5813EF13AF81}">
+<ds:datastoreItem xmlns:ds="http://schemas.openxmlformats.org/officeDocument/2006/customXml" ds:itemID="{338E869B-CD6C-4B27-8718-D11E6D8B5171}">
   <ds:schemaRefs>
     <ds:schemaRef ds:uri="http://schemas.openxmlformats.org/officeDocument/2006/bibliography"/>
   </ds:schemaRefs>

</xml_diff>